<commit_message>
Modif scénario test stock
</commit_message>
<xml_diff>
--- a/Livrable3/scenarioTest/scenario_de_test_stocks.docx
+++ b/Livrable3/scenarioTest/scenario_de_test_stocks.docx
@@ -170,8 +170,6 @@
               </w:rPr>
               <w:t xml:space="preserve"> ou </w:t>
             </w:r>
-            <w:bookmarkStart w:id="0" w:name="_GoBack"/>
-            <w:bookmarkEnd w:id="0"/>
             <w:r>
               <w:rPr>
                 <w:sz w:val="16"/>
@@ -571,7 +569,7 @@
       <w:tr>
         <w:tc>
           <w:tcPr>
-            <w:tcW w:w="9639" w:type="dxa"/>
+            <w:tcW w:w="9640" w:type="dxa"/>
             <w:gridSpan w:val="2"/>
             <w:tcBorders>
               <w:top w:val="single" w:sz="4" w:space="0" w:color="A6A6A6"/>
@@ -645,7 +643,7 @@
         </w:tc>
         <w:tc>
           <w:tcPr>
-            <w:tcW w:w="7795" w:type="dxa"/>
+            <w:tcW w:w="7796" w:type="dxa"/>
             <w:tcBorders>
               <w:top w:val="single" w:sz="4" w:space="0" w:color="A6A6A6"/>
               <w:left w:val="single" w:sz="4" w:space="0" w:color="A6A6A6"/>
@@ -706,14 +704,7 @@
                 <w:sz w:val="16"/>
                 <w:szCs w:val="16"/>
               </w:rPr>
-              <w:t>stock</w:t>
-            </w:r>
-            <w:r>
-              <w:rPr>
-                <w:sz w:val="16"/>
-                <w:szCs w:val="16"/>
-              </w:rPr>
-              <w:t xml:space="preserve"> </w:t>
+              <w:t xml:space="preserve">stock </w:t>
             </w:r>
           </w:p>
         </w:tc>
@@ -758,7 +749,7 @@
         </w:tc>
         <w:tc>
           <w:tcPr>
-            <w:tcW w:w="7795" w:type="dxa"/>
+            <w:tcW w:w="7796" w:type="dxa"/>
             <w:tcBorders>
               <w:top w:val="single" w:sz="4" w:space="0" w:color="A6A6A6"/>
               <w:left w:val="single" w:sz="4" w:space="0" w:color="A6A6A6"/>
@@ -841,7 +832,7 @@
         </w:tc>
         <w:tc>
           <w:tcPr>
-            <w:tcW w:w="7795" w:type="dxa"/>
+            <w:tcW w:w="7796" w:type="dxa"/>
             <w:tcBorders>
               <w:top w:val="single" w:sz="4" w:space="0" w:color="A6A6A6"/>
               <w:left w:val="single" w:sz="4" w:space="0" w:color="A6A6A6"/>
@@ -911,7 +902,7 @@
         </w:tc>
         <w:tc>
           <w:tcPr>
-            <w:tcW w:w="7795" w:type="dxa"/>
+            <w:tcW w:w="7796" w:type="dxa"/>
             <w:tcBorders>
               <w:top w:val="single" w:sz="4" w:space="0" w:color="A6A6A6"/>
               <w:left w:val="single" w:sz="4" w:space="0" w:color="A6A6A6"/>
@@ -983,6 +974,162 @@
         </w:tc>
         <w:tc>
           <w:tcPr>
+            <w:tcW w:w="7796" w:type="dxa"/>
+            <w:tcBorders>
+              <w:top w:val="single" w:sz="4" w:space="0" w:color="A6A6A6"/>
+              <w:left w:val="single" w:sz="4" w:space="0" w:color="A6A6A6"/>
+              <w:bottom w:val="single" w:sz="4" w:space="0" w:color="A6A6A6"/>
+              <w:right w:val="single" w:sz="4" w:space="0" w:color="A6A6A6"/>
+            </w:tcBorders>
+            <w:shd w:val="clear" w:color="auto" w:fill="auto"/>
+            <w:tcMar>
+              <w:left w:w="42" w:type="dxa"/>
+            </w:tcMar>
+          </w:tcPr>
+          <w:p>
+            <w:pPr>
+              <w:spacing w:line="240" w:lineRule="auto"/>
+              <w:rPr>
+                <w:sz w:val="16"/>
+                <w:szCs w:val="16"/>
+              </w:rPr>
+            </w:pPr>
+            <w:r>
+              <w:rPr>
+                <w:sz w:val="16"/>
+                <w:szCs w:val="16"/>
+              </w:rPr>
+              <w:t>L</w:t>
+            </w:r>
+            <w:r>
+              <w:rPr>
+                <w:sz w:val="16"/>
+                <w:szCs w:val="16"/>
+              </w:rPr>
+              <w:t>’action de l’utilisateur est directement visible dans la liste</w:t>
+            </w:r>
+          </w:p>
+        </w:tc>
+      </w:tr>
+    </w:tbl>
+    <w:p>
+      <w:pPr>
+        <w:jc w:val="center"/>
+        <w:rPr>
+          <w:b/>
+          <w:bCs/>
+          <w:sz w:val="36"/>
+          <w:szCs w:val="36"/>
+        </w:rPr>
+      </w:pPr>
+    </w:p>
+    <w:tbl>
+      <w:tblPr>
+        <w:tblW w:w="9640" w:type="dxa"/>
+        <w:tblInd w:w="-242" w:type="dxa"/>
+        <w:tblBorders>
+          <w:top w:val="single" w:sz="4" w:space="0" w:color="A6A6A6"/>
+          <w:left w:val="single" w:sz="4" w:space="0" w:color="A6A6A6"/>
+          <w:bottom w:val="single" w:sz="4" w:space="0" w:color="A6A6A6"/>
+          <w:right w:val="single" w:sz="4" w:space="0" w:color="A6A6A6"/>
+          <w:insideH w:val="single" w:sz="4" w:space="0" w:color="A6A6A6"/>
+          <w:insideV w:val="single" w:sz="4" w:space="0" w:color="A6A6A6"/>
+        </w:tblBorders>
+        <w:tblCellMar>
+          <w:top w:w="85" w:type="dxa"/>
+          <w:left w:w="42" w:type="dxa"/>
+          <w:bottom w:w="85" w:type="dxa"/>
+          <w:right w:w="57" w:type="dxa"/>
+        </w:tblCellMar>
+        <w:tblLook w:val="0480" w:firstRow="0" w:lastRow="0" w:firstColumn="1" w:lastColumn="0" w:noHBand="0" w:noVBand="1"/>
+      </w:tblPr>
+      <w:tblGrid>
+        <w:gridCol w:w="1844"/>
+        <w:gridCol w:w="7796"/>
+      </w:tblGrid>
+      <w:tr>
+        <w:tc>
+          <w:tcPr>
+            <w:tcW w:w="9639" w:type="dxa"/>
+            <w:gridSpan w:val="2"/>
+            <w:tcBorders>
+              <w:top w:val="single" w:sz="4" w:space="0" w:color="A6A6A6"/>
+              <w:left w:val="single" w:sz="4" w:space="0" w:color="A6A6A6"/>
+              <w:bottom w:val="single" w:sz="4" w:space="0" w:color="A6A6A6"/>
+              <w:right w:val="single" w:sz="4" w:space="0" w:color="A6A6A6"/>
+            </w:tcBorders>
+            <w:shd w:val="clear" w:color="auto" w:fill="F2F2F2" w:themeFill="background1" w:themeFillShade="F2"/>
+            <w:tcMar>
+              <w:left w:w="42" w:type="dxa"/>
+            </w:tcMar>
+          </w:tcPr>
+          <w:p>
+            <w:pPr>
+              <w:spacing w:after="0"/>
+              <w:ind w:left="142" w:right="142"/>
+              <w:jc w:val="center"/>
+              <w:rPr>
+                <w:b/>
+              </w:rPr>
+            </w:pPr>
+            <w:r>
+              <w:rPr>
+                <w:b/>
+              </w:rPr>
+              <w:t>Ajout</w:t>
+            </w:r>
+            <w:r>
+              <w:rPr>
+                <w:b/>
+              </w:rPr>
+              <w:t xml:space="preserve"> d’un </w:t>
+            </w:r>
+            <w:r>
+              <w:rPr>
+                <w:b/>
+              </w:rPr>
+              <w:t>composant</w:t>
+            </w:r>
+          </w:p>
+        </w:tc>
+      </w:tr>
+      <w:tr>
+        <w:tc>
+          <w:tcPr>
+            <w:tcW w:w="1844" w:type="dxa"/>
+            <w:tcBorders>
+              <w:top w:val="single" w:sz="4" w:space="0" w:color="A6A6A6"/>
+              <w:left w:val="single" w:sz="4" w:space="0" w:color="A6A6A6"/>
+              <w:bottom w:val="single" w:sz="4" w:space="0" w:color="A6A6A6"/>
+              <w:right w:val="single" w:sz="4" w:space="0" w:color="A6A6A6"/>
+            </w:tcBorders>
+            <w:shd w:val="clear" w:color="auto" w:fill="F2F2F2"/>
+            <w:tcMar>
+              <w:left w:w="42" w:type="dxa"/>
+            </w:tcMar>
+          </w:tcPr>
+          <w:p>
+            <w:pPr>
+              <w:spacing w:after="0"/>
+              <w:ind w:left="142" w:right="142"/>
+              <w:rPr>
+                <w:b/>
+                <w:sz w:val="16"/>
+                <w:szCs w:val="16"/>
+              </w:rPr>
+            </w:pPr>
+            <w:r>
+              <w:rPr>
+                <w:b/>
+                <w:sz w:val="16"/>
+                <w:szCs w:val="16"/>
+              </w:rPr>
+              <w:t>Fonction</w:t>
+            </w:r>
+          </w:p>
+        </w:tc>
+        <w:tc>
+          <w:tcPr>
             <w:tcW w:w="7795" w:type="dxa"/>
             <w:tcBorders>
               <w:top w:val="single" w:sz="4" w:space="0" w:color="A6A6A6"/>
@@ -997,6 +1144,217 @@
           </w:tcPr>
           <w:p>
             <w:pPr>
+              <w:spacing w:after="0"/>
+              <w:ind w:right="142"/>
+              <w:rPr>
+                <w:sz w:val="16"/>
+                <w:szCs w:val="16"/>
+              </w:rPr>
+            </w:pPr>
+            <w:r>
+              <w:rPr>
+                <w:sz w:val="16"/>
+                <w:szCs w:val="16"/>
+              </w:rPr>
+              <w:t xml:space="preserve">Permet </w:t>
+            </w:r>
+            <w:r>
+              <w:rPr>
+                <w:sz w:val="16"/>
+                <w:szCs w:val="16"/>
+              </w:rPr>
+              <w:t>l</w:t>
+            </w:r>
+            <w:r>
+              <w:rPr>
+                <w:sz w:val="16"/>
+                <w:szCs w:val="16"/>
+              </w:rPr>
+              <w:t xml:space="preserve">’ajout </w:t>
+            </w:r>
+            <w:r>
+              <w:rPr>
+                <w:sz w:val="16"/>
+                <w:szCs w:val="16"/>
+              </w:rPr>
+              <w:t>d’un</w:t>
+            </w:r>
+            <w:r>
+              <w:rPr>
+                <w:sz w:val="16"/>
+                <w:szCs w:val="16"/>
+              </w:rPr>
+              <w:t xml:space="preserve"> composant et de le lier à un fournisseur</w:t>
+            </w:r>
+          </w:p>
+        </w:tc>
+      </w:tr>
+      <w:tr>
+        <w:trPr>
+          <w:trHeight w:val="765"/>
+        </w:trPr>
+        <w:tc>
+          <w:tcPr>
+            <w:tcW w:w="1844" w:type="dxa"/>
+            <w:tcBorders>
+              <w:top w:val="single" w:sz="4" w:space="0" w:color="A6A6A6"/>
+              <w:left w:val="single" w:sz="4" w:space="0" w:color="A6A6A6"/>
+              <w:bottom w:val="single" w:sz="4" w:space="0" w:color="A6A6A6"/>
+              <w:right w:val="single" w:sz="4" w:space="0" w:color="A6A6A6"/>
+            </w:tcBorders>
+            <w:shd w:val="clear" w:color="auto" w:fill="F2F2F2"/>
+            <w:tcMar>
+              <w:left w:w="42" w:type="dxa"/>
+            </w:tcMar>
+          </w:tcPr>
+          <w:p>
+            <w:pPr>
+              <w:spacing w:after="0"/>
+              <w:ind w:left="142" w:right="142"/>
+              <w:rPr>
+                <w:b/>
+                <w:sz w:val="16"/>
+                <w:szCs w:val="16"/>
+              </w:rPr>
+            </w:pPr>
+            <w:r>
+              <w:rPr>
+                <w:b/>
+                <w:sz w:val="16"/>
+                <w:szCs w:val="16"/>
+              </w:rPr>
+              <w:t>Procédure</w:t>
+            </w:r>
+          </w:p>
+        </w:tc>
+        <w:tc>
+          <w:tcPr>
+            <w:tcW w:w="7795" w:type="dxa"/>
+            <w:tcBorders>
+              <w:top w:val="single" w:sz="4" w:space="0" w:color="A6A6A6"/>
+              <w:left w:val="single" w:sz="4" w:space="0" w:color="A6A6A6"/>
+              <w:bottom w:val="single" w:sz="4" w:space="0" w:color="A6A6A6"/>
+              <w:right w:val="single" w:sz="4" w:space="0" w:color="A6A6A6"/>
+            </w:tcBorders>
+            <w:shd w:val="clear" w:color="auto" w:fill="auto"/>
+            <w:tcMar>
+              <w:left w:w="42" w:type="dxa"/>
+            </w:tcMar>
+          </w:tcPr>
+          <w:p>
+            <w:pPr>
+              <w:pStyle w:val="Paragraphedeliste"/>
+              <w:numPr>
+                <w:ilvl w:val="0"/>
+                <w:numId w:val="2"/>
+              </w:numPr>
+              <w:suppressAutoHyphens w:val="0"/>
+              <w:spacing w:before="0" w:after="200" w:line="240" w:lineRule="auto"/>
+              <w:rPr>
+                <w:sz w:val="16"/>
+                <w:szCs w:val="16"/>
+              </w:rPr>
+            </w:pPr>
+            <w:r>
+              <w:rPr>
+                <w:sz w:val="16"/>
+                <w:szCs w:val="16"/>
+              </w:rPr>
+              <w:t>Cliquer sur l</w:t>
+            </w:r>
+            <w:r>
+              <w:rPr>
+                <w:sz w:val="16"/>
+                <w:szCs w:val="16"/>
+              </w:rPr>
+              <w:t xml:space="preserve">e bouton </w:t>
+            </w:r>
+            <w:r>
+              <w:rPr>
+                <w:sz w:val="16"/>
+                <w:szCs w:val="16"/>
+              </w:rPr>
+              <w:t>ajouter</w:t>
+            </w:r>
+          </w:p>
+          <w:p>
+            <w:pPr>
+              <w:pStyle w:val="Paragraphedeliste"/>
+              <w:numPr>
+                <w:ilvl w:val="0"/>
+                <w:numId w:val="2"/>
+              </w:numPr>
+              <w:suppressAutoHyphens w:val="0"/>
+              <w:spacing w:before="0" w:after="200" w:line="240" w:lineRule="auto"/>
+              <w:rPr>
+                <w:sz w:val="16"/>
+                <w:szCs w:val="16"/>
+              </w:rPr>
+            </w:pPr>
+            <w:r>
+              <w:rPr>
+                <w:sz w:val="16"/>
+                <w:szCs w:val="16"/>
+              </w:rPr>
+              <w:t>Remplir correctement les champs</w:t>
+            </w:r>
+          </w:p>
+        </w:tc>
+      </w:tr>
+      <w:tr>
+        <w:trPr>
+          <w:trHeight w:val="355"/>
+        </w:trPr>
+        <w:tc>
+          <w:tcPr>
+            <w:tcW w:w="1844" w:type="dxa"/>
+            <w:tcBorders>
+              <w:top w:val="single" w:sz="4" w:space="0" w:color="A6A6A6"/>
+              <w:left w:val="single" w:sz="4" w:space="0" w:color="A6A6A6"/>
+              <w:bottom w:val="single" w:sz="4" w:space="0" w:color="A6A6A6"/>
+              <w:right w:val="single" w:sz="4" w:space="0" w:color="A6A6A6"/>
+            </w:tcBorders>
+            <w:shd w:val="clear" w:color="auto" w:fill="F2F2F2"/>
+            <w:tcMar>
+              <w:left w:w="42" w:type="dxa"/>
+            </w:tcMar>
+          </w:tcPr>
+          <w:p>
+            <w:pPr>
+              <w:spacing w:after="0"/>
+              <w:ind w:left="142" w:right="142"/>
+              <w:rPr>
+                <w:b/>
+                <w:sz w:val="16"/>
+                <w:szCs w:val="16"/>
+              </w:rPr>
+            </w:pPr>
+            <w:r>
+              <w:rPr>
+                <w:b/>
+                <w:sz w:val="16"/>
+                <w:szCs w:val="16"/>
+              </w:rPr>
+              <w:t>Précondition</w:t>
+            </w:r>
+          </w:p>
+        </w:tc>
+        <w:tc>
+          <w:tcPr>
+            <w:tcW w:w="7795" w:type="dxa"/>
+            <w:tcBorders>
+              <w:top w:val="single" w:sz="4" w:space="0" w:color="A6A6A6"/>
+              <w:left w:val="single" w:sz="4" w:space="0" w:color="A6A6A6"/>
+              <w:bottom w:val="single" w:sz="4" w:space="0" w:color="A6A6A6"/>
+              <w:right w:val="single" w:sz="4" w:space="0" w:color="A6A6A6"/>
+            </w:tcBorders>
+            <w:shd w:val="clear" w:color="auto" w:fill="auto"/>
+            <w:tcMar>
+              <w:left w:w="42" w:type="dxa"/>
+            </w:tcMar>
+          </w:tcPr>
+          <w:p>
+            <w:pPr>
               <w:spacing w:line="240" w:lineRule="auto"/>
               <w:rPr>
                 <w:sz w:val="16"/>
@@ -1008,6 +1366,148 @@
                 <w:sz w:val="16"/>
                 <w:szCs w:val="16"/>
               </w:rPr>
+              <w:t>Être connecté</w:t>
+            </w:r>
+          </w:p>
+        </w:tc>
+      </w:tr>
+      <w:tr>
+        <w:trPr>
+          <w:trHeight w:val="165"/>
+        </w:trPr>
+        <w:tc>
+          <w:tcPr>
+            <w:tcW w:w="1844" w:type="dxa"/>
+            <w:tcBorders>
+              <w:top w:val="single" w:sz="4" w:space="0" w:color="A6A6A6"/>
+              <w:left w:val="single" w:sz="4" w:space="0" w:color="A6A6A6"/>
+              <w:bottom w:val="single" w:sz="4" w:space="0" w:color="A6A6A6"/>
+              <w:right w:val="single" w:sz="4" w:space="0" w:color="A6A6A6"/>
+            </w:tcBorders>
+            <w:shd w:val="clear" w:color="auto" w:fill="F2F2F2"/>
+            <w:tcMar>
+              <w:left w:w="42" w:type="dxa"/>
+            </w:tcMar>
+          </w:tcPr>
+          <w:p>
+            <w:pPr>
+              <w:spacing w:after="0"/>
+              <w:ind w:left="142" w:right="142"/>
+              <w:rPr>
+                <w:b/>
+                <w:sz w:val="16"/>
+                <w:szCs w:val="16"/>
+              </w:rPr>
+            </w:pPr>
+            <w:r>
+              <w:rPr>
+                <w:b/>
+                <w:sz w:val="16"/>
+                <w:szCs w:val="16"/>
+              </w:rPr>
+              <w:t>Contrainte</w:t>
+            </w:r>
+          </w:p>
+        </w:tc>
+        <w:tc>
+          <w:tcPr>
+            <w:tcW w:w="7795" w:type="dxa"/>
+            <w:tcBorders>
+              <w:top w:val="single" w:sz="4" w:space="0" w:color="A6A6A6"/>
+              <w:left w:val="single" w:sz="4" w:space="0" w:color="A6A6A6"/>
+              <w:bottom w:val="single" w:sz="4" w:space="0" w:color="A6A6A6"/>
+              <w:right w:val="single" w:sz="4" w:space="0" w:color="A6A6A6"/>
+            </w:tcBorders>
+            <w:shd w:val="clear" w:color="auto" w:fill="auto"/>
+            <w:tcMar>
+              <w:left w:w="42" w:type="dxa"/>
+            </w:tcMar>
+          </w:tcPr>
+          <w:p>
+            <w:pPr>
+              <w:spacing w:line="240" w:lineRule="auto"/>
+              <w:rPr>
+                <w:sz w:val="16"/>
+                <w:szCs w:val="16"/>
+              </w:rPr>
+            </w:pPr>
+            <w:r>
+              <w:rPr>
+                <w:sz w:val="16"/>
+                <w:szCs w:val="16"/>
+              </w:rPr>
+              <w:t>Respecter les formats des expressions régulières.</w:t>
+            </w:r>
+          </w:p>
+        </w:tc>
+      </w:tr>
+      <w:tr>
+        <w:trPr>
+          <w:trHeight w:val="378"/>
+        </w:trPr>
+        <w:tc>
+          <w:tcPr>
+            <w:tcW w:w="1844" w:type="dxa"/>
+            <w:tcBorders>
+              <w:top w:val="single" w:sz="4" w:space="0" w:color="A6A6A6"/>
+              <w:left w:val="single" w:sz="4" w:space="0" w:color="A6A6A6"/>
+              <w:bottom w:val="single" w:sz="4" w:space="0" w:color="A6A6A6"/>
+              <w:right w:val="single" w:sz="4" w:space="0" w:color="A6A6A6"/>
+            </w:tcBorders>
+            <w:shd w:val="clear" w:color="auto" w:fill="F2F2F2"/>
+            <w:tcMar>
+              <w:left w:w="42" w:type="dxa"/>
+            </w:tcMar>
+          </w:tcPr>
+          <w:p>
+            <w:pPr>
+              <w:spacing w:after="0"/>
+              <w:ind w:left="142" w:right="142"/>
+              <w:rPr>
+                <w:b/>
+                <w:sz w:val="16"/>
+                <w:szCs w:val="16"/>
+              </w:rPr>
+            </w:pPr>
+            <w:proofErr w:type="spellStart"/>
+            <w:r>
+              <w:rPr>
+                <w:b/>
+                <w:sz w:val="16"/>
+                <w:szCs w:val="16"/>
+              </w:rPr>
+              <w:t>Postcondition</w:t>
+            </w:r>
+            <w:proofErr w:type="spellEnd"/>
+          </w:p>
+        </w:tc>
+        <w:tc>
+          <w:tcPr>
+            <w:tcW w:w="7795" w:type="dxa"/>
+            <w:tcBorders>
+              <w:top w:val="single" w:sz="4" w:space="0" w:color="A6A6A6"/>
+              <w:left w:val="single" w:sz="4" w:space="0" w:color="A6A6A6"/>
+              <w:bottom w:val="single" w:sz="4" w:space="0" w:color="A6A6A6"/>
+              <w:right w:val="single" w:sz="4" w:space="0" w:color="A6A6A6"/>
+            </w:tcBorders>
+            <w:shd w:val="clear" w:color="auto" w:fill="auto"/>
+            <w:tcMar>
+              <w:left w:w="42" w:type="dxa"/>
+            </w:tcMar>
+          </w:tcPr>
+          <w:p>
+            <w:pPr>
+              <w:spacing w:line="240" w:lineRule="auto"/>
+              <w:rPr>
+                <w:sz w:val="16"/>
+                <w:szCs w:val="16"/>
+              </w:rPr>
+            </w:pPr>
+            <w:r>
+              <w:rPr>
+                <w:sz w:val="16"/>
+                <w:szCs w:val="16"/>
+              </w:rPr>
               <w:t>L</w:t>
             </w:r>
             <w:r>
@@ -1015,7 +1515,497 @@
                 <w:sz w:val="16"/>
                 <w:szCs w:val="16"/>
               </w:rPr>
-              <w:t>’action de l’utilisateur est directement visible dans la liste</w:t>
+              <w:t xml:space="preserve">’action de l’utilisateur </w:t>
+            </w:r>
+            <w:r>
+              <w:rPr>
+                <w:sz w:val="16"/>
+                <w:szCs w:val="16"/>
+              </w:rPr>
+              <w:t>n’est pas directement visible</w:t>
+            </w:r>
+          </w:p>
+        </w:tc>
+      </w:tr>
+    </w:tbl>
+    <w:p/>
+    <w:p/>
+    <w:tbl>
+      <w:tblPr>
+        <w:tblW w:w="9640" w:type="dxa"/>
+        <w:tblInd w:w="-242" w:type="dxa"/>
+        <w:tblBorders>
+          <w:top w:val="single" w:sz="4" w:space="0" w:color="A6A6A6"/>
+          <w:left w:val="single" w:sz="4" w:space="0" w:color="A6A6A6"/>
+          <w:bottom w:val="single" w:sz="4" w:space="0" w:color="A6A6A6"/>
+          <w:right w:val="single" w:sz="4" w:space="0" w:color="A6A6A6"/>
+          <w:insideH w:val="single" w:sz="4" w:space="0" w:color="A6A6A6"/>
+          <w:insideV w:val="single" w:sz="4" w:space="0" w:color="A6A6A6"/>
+        </w:tblBorders>
+        <w:tblCellMar>
+          <w:top w:w="85" w:type="dxa"/>
+          <w:left w:w="42" w:type="dxa"/>
+          <w:bottom w:w="85" w:type="dxa"/>
+          <w:right w:w="57" w:type="dxa"/>
+        </w:tblCellMar>
+        <w:tblLook w:val="0480" w:firstRow="0" w:lastRow="0" w:firstColumn="1" w:lastColumn="0" w:noHBand="0" w:noVBand="1"/>
+      </w:tblPr>
+      <w:tblGrid>
+        <w:gridCol w:w="1844"/>
+        <w:gridCol w:w="7796"/>
+      </w:tblGrid>
+      <w:tr>
+        <w:tc>
+          <w:tcPr>
+            <w:tcW w:w="9639" w:type="dxa"/>
+            <w:gridSpan w:val="2"/>
+            <w:tcBorders>
+              <w:top w:val="single" w:sz="4" w:space="0" w:color="A6A6A6"/>
+              <w:left w:val="single" w:sz="4" w:space="0" w:color="A6A6A6"/>
+              <w:bottom w:val="single" w:sz="4" w:space="0" w:color="A6A6A6"/>
+              <w:right w:val="single" w:sz="4" w:space="0" w:color="A6A6A6"/>
+            </w:tcBorders>
+            <w:shd w:val="clear" w:color="auto" w:fill="F2F2F2" w:themeFill="background1" w:themeFillShade="F2"/>
+            <w:tcMar>
+              <w:left w:w="42" w:type="dxa"/>
+            </w:tcMar>
+          </w:tcPr>
+          <w:p>
+            <w:pPr>
+              <w:spacing w:after="0"/>
+              <w:ind w:left="142" w:right="142"/>
+              <w:jc w:val="center"/>
+              <w:rPr>
+                <w:b/>
+              </w:rPr>
+            </w:pPr>
+            <w:r>
+              <w:rPr>
+                <w:b/>
+              </w:rPr>
+              <w:lastRenderedPageBreak/>
+              <w:t xml:space="preserve">Ajout d’un </w:t>
+            </w:r>
+            <w:r>
+              <w:rPr>
+                <w:b/>
+              </w:rPr>
+              <w:t>fournisseur</w:t>
+            </w:r>
+          </w:p>
+        </w:tc>
+      </w:tr>
+      <w:tr>
+        <w:tc>
+          <w:tcPr>
+            <w:tcW w:w="1844" w:type="dxa"/>
+            <w:tcBorders>
+              <w:top w:val="single" w:sz="4" w:space="0" w:color="A6A6A6"/>
+              <w:left w:val="single" w:sz="4" w:space="0" w:color="A6A6A6"/>
+              <w:bottom w:val="single" w:sz="4" w:space="0" w:color="A6A6A6"/>
+              <w:right w:val="single" w:sz="4" w:space="0" w:color="A6A6A6"/>
+            </w:tcBorders>
+            <w:shd w:val="clear" w:color="auto" w:fill="F2F2F2"/>
+            <w:tcMar>
+              <w:left w:w="42" w:type="dxa"/>
+            </w:tcMar>
+          </w:tcPr>
+          <w:p>
+            <w:pPr>
+              <w:spacing w:after="0"/>
+              <w:ind w:left="142" w:right="142"/>
+              <w:rPr>
+                <w:b/>
+                <w:sz w:val="16"/>
+                <w:szCs w:val="16"/>
+              </w:rPr>
+            </w:pPr>
+            <w:r>
+              <w:rPr>
+                <w:b/>
+                <w:sz w:val="16"/>
+                <w:szCs w:val="16"/>
+              </w:rPr>
+              <w:t>Fonction</w:t>
+            </w:r>
+          </w:p>
+        </w:tc>
+        <w:tc>
+          <w:tcPr>
+            <w:tcW w:w="7795" w:type="dxa"/>
+            <w:tcBorders>
+              <w:top w:val="single" w:sz="4" w:space="0" w:color="A6A6A6"/>
+              <w:left w:val="single" w:sz="4" w:space="0" w:color="A6A6A6"/>
+              <w:bottom w:val="single" w:sz="4" w:space="0" w:color="A6A6A6"/>
+              <w:right w:val="single" w:sz="4" w:space="0" w:color="A6A6A6"/>
+            </w:tcBorders>
+            <w:shd w:val="clear" w:color="auto" w:fill="auto"/>
+            <w:tcMar>
+              <w:left w:w="42" w:type="dxa"/>
+            </w:tcMar>
+          </w:tcPr>
+          <w:p>
+            <w:pPr>
+              <w:spacing w:after="0"/>
+              <w:ind w:right="142"/>
+              <w:rPr>
+                <w:sz w:val="16"/>
+                <w:szCs w:val="16"/>
+              </w:rPr>
+            </w:pPr>
+            <w:r>
+              <w:rPr>
+                <w:sz w:val="16"/>
+                <w:szCs w:val="16"/>
+              </w:rPr>
+              <w:t xml:space="preserve">Permet </w:t>
+            </w:r>
+            <w:r>
+              <w:rPr>
+                <w:sz w:val="16"/>
+                <w:szCs w:val="16"/>
+              </w:rPr>
+              <w:t>l’ajout</w:t>
+            </w:r>
+            <w:r>
+              <w:rPr>
+                <w:sz w:val="16"/>
+                <w:szCs w:val="16"/>
+              </w:rPr>
+              <w:t xml:space="preserve"> d’</w:t>
+            </w:r>
+            <w:r>
+              <w:rPr>
+                <w:sz w:val="16"/>
+                <w:szCs w:val="16"/>
+              </w:rPr>
+              <w:t>un fournisseur</w:t>
+            </w:r>
+          </w:p>
+        </w:tc>
+      </w:tr>
+      <w:tr>
+        <w:trPr>
+          <w:trHeight w:val="765"/>
+        </w:trPr>
+        <w:tc>
+          <w:tcPr>
+            <w:tcW w:w="1844" w:type="dxa"/>
+            <w:tcBorders>
+              <w:top w:val="single" w:sz="4" w:space="0" w:color="A6A6A6"/>
+              <w:left w:val="single" w:sz="4" w:space="0" w:color="A6A6A6"/>
+              <w:bottom w:val="single" w:sz="4" w:space="0" w:color="A6A6A6"/>
+              <w:right w:val="single" w:sz="4" w:space="0" w:color="A6A6A6"/>
+            </w:tcBorders>
+            <w:shd w:val="clear" w:color="auto" w:fill="F2F2F2"/>
+            <w:tcMar>
+              <w:left w:w="42" w:type="dxa"/>
+            </w:tcMar>
+          </w:tcPr>
+          <w:p>
+            <w:pPr>
+              <w:spacing w:after="0"/>
+              <w:ind w:left="142" w:right="142"/>
+              <w:rPr>
+                <w:b/>
+                <w:sz w:val="16"/>
+                <w:szCs w:val="16"/>
+              </w:rPr>
+            </w:pPr>
+            <w:r>
+              <w:rPr>
+                <w:b/>
+                <w:sz w:val="16"/>
+                <w:szCs w:val="16"/>
+              </w:rPr>
+              <w:t>Procédure</w:t>
+            </w:r>
+          </w:p>
+        </w:tc>
+        <w:tc>
+          <w:tcPr>
+            <w:tcW w:w="7795" w:type="dxa"/>
+            <w:tcBorders>
+              <w:top w:val="single" w:sz="4" w:space="0" w:color="A6A6A6"/>
+              <w:left w:val="single" w:sz="4" w:space="0" w:color="A6A6A6"/>
+              <w:bottom w:val="single" w:sz="4" w:space="0" w:color="A6A6A6"/>
+              <w:right w:val="single" w:sz="4" w:space="0" w:color="A6A6A6"/>
+            </w:tcBorders>
+            <w:shd w:val="clear" w:color="auto" w:fill="auto"/>
+            <w:tcMar>
+              <w:left w:w="42" w:type="dxa"/>
+            </w:tcMar>
+          </w:tcPr>
+          <w:p>
+            <w:pPr>
+              <w:pStyle w:val="Paragraphedeliste"/>
+              <w:numPr>
+                <w:ilvl w:val="0"/>
+                <w:numId w:val="2"/>
+              </w:numPr>
+              <w:suppressAutoHyphens w:val="0"/>
+              <w:spacing w:before="0" w:after="200" w:line="240" w:lineRule="auto"/>
+              <w:rPr>
+                <w:sz w:val="16"/>
+                <w:szCs w:val="16"/>
+              </w:rPr>
+            </w:pPr>
+            <w:r>
+              <w:rPr>
+                <w:sz w:val="16"/>
+                <w:szCs w:val="16"/>
+              </w:rPr>
+              <w:t>Cliquer sur l</w:t>
+            </w:r>
+            <w:r>
+              <w:rPr>
+                <w:sz w:val="16"/>
+                <w:szCs w:val="16"/>
+              </w:rPr>
+              <w:t>e bouton ajouter</w:t>
+            </w:r>
+          </w:p>
+          <w:p>
+            <w:pPr>
+              <w:pStyle w:val="Paragraphedeliste"/>
+              <w:numPr>
+                <w:ilvl w:val="0"/>
+                <w:numId w:val="2"/>
+              </w:numPr>
+              <w:suppressAutoHyphens w:val="0"/>
+              <w:spacing w:before="0" w:after="200" w:line="240" w:lineRule="auto"/>
+              <w:rPr>
+                <w:sz w:val="16"/>
+                <w:szCs w:val="16"/>
+              </w:rPr>
+            </w:pPr>
+            <w:r>
+              <w:rPr>
+                <w:sz w:val="16"/>
+                <w:szCs w:val="16"/>
+              </w:rPr>
+              <w:t>Remplir les champs</w:t>
+            </w:r>
+            <w:bookmarkStart w:id="0" w:name="_GoBack"/>
+            <w:bookmarkEnd w:id="0"/>
+          </w:p>
+        </w:tc>
+      </w:tr>
+      <w:tr>
+        <w:trPr>
+          <w:trHeight w:val="355"/>
+        </w:trPr>
+        <w:tc>
+          <w:tcPr>
+            <w:tcW w:w="1844" w:type="dxa"/>
+            <w:tcBorders>
+              <w:top w:val="single" w:sz="4" w:space="0" w:color="A6A6A6"/>
+              <w:left w:val="single" w:sz="4" w:space="0" w:color="A6A6A6"/>
+              <w:bottom w:val="single" w:sz="4" w:space="0" w:color="A6A6A6"/>
+              <w:right w:val="single" w:sz="4" w:space="0" w:color="A6A6A6"/>
+            </w:tcBorders>
+            <w:shd w:val="clear" w:color="auto" w:fill="F2F2F2"/>
+            <w:tcMar>
+              <w:left w:w="42" w:type="dxa"/>
+            </w:tcMar>
+          </w:tcPr>
+          <w:p>
+            <w:pPr>
+              <w:spacing w:after="0"/>
+              <w:ind w:left="142" w:right="142"/>
+              <w:rPr>
+                <w:b/>
+                <w:sz w:val="16"/>
+                <w:szCs w:val="16"/>
+              </w:rPr>
+            </w:pPr>
+            <w:r>
+              <w:rPr>
+                <w:b/>
+                <w:sz w:val="16"/>
+                <w:szCs w:val="16"/>
+              </w:rPr>
+              <w:t>Précondition</w:t>
+            </w:r>
+          </w:p>
+        </w:tc>
+        <w:tc>
+          <w:tcPr>
+            <w:tcW w:w="7795" w:type="dxa"/>
+            <w:tcBorders>
+              <w:top w:val="single" w:sz="4" w:space="0" w:color="A6A6A6"/>
+              <w:left w:val="single" w:sz="4" w:space="0" w:color="A6A6A6"/>
+              <w:bottom w:val="single" w:sz="4" w:space="0" w:color="A6A6A6"/>
+              <w:right w:val="single" w:sz="4" w:space="0" w:color="A6A6A6"/>
+            </w:tcBorders>
+            <w:shd w:val="clear" w:color="auto" w:fill="auto"/>
+            <w:tcMar>
+              <w:left w:w="42" w:type="dxa"/>
+            </w:tcMar>
+          </w:tcPr>
+          <w:p>
+            <w:pPr>
+              <w:spacing w:line="240" w:lineRule="auto"/>
+              <w:rPr>
+                <w:sz w:val="16"/>
+                <w:szCs w:val="16"/>
+              </w:rPr>
+            </w:pPr>
+            <w:r>
+              <w:rPr>
+                <w:sz w:val="16"/>
+                <w:szCs w:val="16"/>
+              </w:rPr>
+              <w:t>Être connecté</w:t>
+            </w:r>
+          </w:p>
+        </w:tc>
+      </w:tr>
+      <w:tr>
+        <w:trPr>
+          <w:trHeight w:val="165"/>
+        </w:trPr>
+        <w:tc>
+          <w:tcPr>
+            <w:tcW w:w="1844" w:type="dxa"/>
+            <w:tcBorders>
+              <w:top w:val="single" w:sz="4" w:space="0" w:color="A6A6A6"/>
+              <w:left w:val="single" w:sz="4" w:space="0" w:color="A6A6A6"/>
+              <w:bottom w:val="single" w:sz="4" w:space="0" w:color="A6A6A6"/>
+              <w:right w:val="single" w:sz="4" w:space="0" w:color="A6A6A6"/>
+            </w:tcBorders>
+            <w:shd w:val="clear" w:color="auto" w:fill="F2F2F2"/>
+            <w:tcMar>
+              <w:left w:w="42" w:type="dxa"/>
+            </w:tcMar>
+          </w:tcPr>
+          <w:p>
+            <w:pPr>
+              <w:spacing w:after="0"/>
+              <w:ind w:left="142" w:right="142"/>
+              <w:rPr>
+                <w:b/>
+                <w:sz w:val="16"/>
+                <w:szCs w:val="16"/>
+              </w:rPr>
+            </w:pPr>
+            <w:r>
+              <w:rPr>
+                <w:b/>
+                <w:sz w:val="16"/>
+                <w:szCs w:val="16"/>
+              </w:rPr>
+              <w:t>Contrainte</w:t>
+            </w:r>
+          </w:p>
+        </w:tc>
+        <w:tc>
+          <w:tcPr>
+            <w:tcW w:w="7795" w:type="dxa"/>
+            <w:tcBorders>
+              <w:top w:val="single" w:sz="4" w:space="0" w:color="A6A6A6"/>
+              <w:left w:val="single" w:sz="4" w:space="0" w:color="A6A6A6"/>
+              <w:bottom w:val="single" w:sz="4" w:space="0" w:color="A6A6A6"/>
+              <w:right w:val="single" w:sz="4" w:space="0" w:color="A6A6A6"/>
+            </w:tcBorders>
+            <w:shd w:val="clear" w:color="auto" w:fill="auto"/>
+            <w:tcMar>
+              <w:left w:w="42" w:type="dxa"/>
+            </w:tcMar>
+          </w:tcPr>
+          <w:p>
+            <w:pPr>
+              <w:spacing w:line="240" w:lineRule="auto"/>
+              <w:rPr>
+                <w:sz w:val="16"/>
+                <w:szCs w:val="16"/>
+              </w:rPr>
+            </w:pPr>
+            <w:r>
+              <w:rPr>
+                <w:sz w:val="16"/>
+                <w:szCs w:val="16"/>
+              </w:rPr>
+              <w:t>Respecter les formats des expressions régulières.</w:t>
+            </w:r>
+          </w:p>
+        </w:tc>
+      </w:tr>
+      <w:tr>
+        <w:trPr>
+          <w:trHeight w:val="378"/>
+        </w:trPr>
+        <w:tc>
+          <w:tcPr>
+            <w:tcW w:w="1844" w:type="dxa"/>
+            <w:tcBorders>
+              <w:top w:val="single" w:sz="4" w:space="0" w:color="A6A6A6"/>
+              <w:left w:val="single" w:sz="4" w:space="0" w:color="A6A6A6"/>
+              <w:bottom w:val="single" w:sz="4" w:space="0" w:color="A6A6A6"/>
+              <w:right w:val="single" w:sz="4" w:space="0" w:color="A6A6A6"/>
+            </w:tcBorders>
+            <w:shd w:val="clear" w:color="auto" w:fill="F2F2F2"/>
+            <w:tcMar>
+              <w:left w:w="42" w:type="dxa"/>
+            </w:tcMar>
+          </w:tcPr>
+          <w:p>
+            <w:pPr>
+              <w:spacing w:after="0"/>
+              <w:ind w:left="142" w:right="142"/>
+              <w:rPr>
+                <w:b/>
+                <w:sz w:val="16"/>
+                <w:szCs w:val="16"/>
+              </w:rPr>
+            </w:pPr>
+            <w:proofErr w:type="spellStart"/>
+            <w:r>
+              <w:rPr>
+                <w:b/>
+                <w:sz w:val="16"/>
+                <w:szCs w:val="16"/>
+              </w:rPr>
+              <w:t>Postcondition</w:t>
+            </w:r>
+            <w:proofErr w:type="spellEnd"/>
+          </w:p>
+        </w:tc>
+        <w:tc>
+          <w:tcPr>
+            <w:tcW w:w="7795" w:type="dxa"/>
+            <w:tcBorders>
+              <w:top w:val="single" w:sz="4" w:space="0" w:color="A6A6A6"/>
+              <w:left w:val="single" w:sz="4" w:space="0" w:color="A6A6A6"/>
+              <w:bottom w:val="single" w:sz="4" w:space="0" w:color="A6A6A6"/>
+              <w:right w:val="single" w:sz="4" w:space="0" w:color="A6A6A6"/>
+            </w:tcBorders>
+            <w:shd w:val="clear" w:color="auto" w:fill="auto"/>
+            <w:tcMar>
+              <w:left w:w="42" w:type="dxa"/>
+            </w:tcMar>
+          </w:tcPr>
+          <w:p>
+            <w:pPr>
+              <w:spacing w:line="240" w:lineRule="auto"/>
+              <w:rPr>
+                <w:sz w:val="16"/>
+                <w:szCs w:val="16"/>
+              </w:rPr>
+            </w:pPr>
+            <w:r>
+              <w:rPr>
+                <w:sz w:val="16"/>
+                <w:szCs w:val="16"/>
+              </w:rPr>
+              <w:t>L</w:t>
+            </w:r>
+            <w:r>
+              <w:rPr>
+                <w:sz w:val="16"/>
+                <w:szCs w:val="16"/>
+              </w:rPr>
+              <w:t>’action de l’utilisateur n’est pas directement visible</w:t>
             </w:r>
           </w:p>
         </w:tc>

</xml_diff>